<commit_message>
Hotel templete & Database update
</commit_message>
<xml_diff>
--- a/images/places/dhaka/Le Méridien Dhaka/description.docx
+++ b/images/places/dhaka/Le Méridien Dhaka/description.docx
@@ -28,6 +28,7 @@
       <w:pPr>
         <w:shd w:val="clear" w:color="auto" w:fill="FFFFFF"/>
         <w:spacing w:after="100" w:afterAutospacing="1" w:line="240" w:lineRule="auto"/>
+        <w:jc w:val="both"/>
         <w:rPr>
           <w:rFonts w:ascii="Helvetica" w:eastAsia="Times New Roman" w:hAnsi="Helvetica" w:cs="Times New Roman"/>
           <w:color w:val="1C1C1C"/>
@@ -35,6 +36,7 @@
           <w:szCs w:val="24"/>
         </w:rPr>
       </w:pPr>
+      <w:bookmarkStart w:id="0" w:name="_GoBack"/>
       <w:r>
         <w:rPr>
           <w:rFonts w:ascii="Helvetica" w:eastAsia="Times New Roman" w:hAnsi="Helvetica" w:cs="Times New Roman"/>
@@ -53,8 +55,6 @@
         </w:rPr>
         <w:t>h</w:t>
       </w:r>
-      <w:bookmarkStart w:id="0" w:name="_GoBack"/>
-      <w:bookmarkEnd w:id="0"/>
       <w:r>
         <w:rPr>
           <w:rFonts w:ascii="Helvetica" w:eastAsia="Times New Roman" w:hAnsi="Helvetica" w:cs="Times New Roman"/>
@@ -65,6 +65,7 @@
         <w:t>.</w:t>
       </w:r>
     </w:p>
+    <w:bookmarkEnd w:id="0"/>
     <w:p/>
     <w:sectPr>
       <w:pgSz w:w="12240" w:h="15840"/>
@@ -93,7 +94,7 @@
       </w:pPr>
     </w:pPrDefault>
   </w:docDefaults>
-  <w:latentStyles w:defLockedState="0" w:defUIPriority="99" w:defSemiHidden="0" w:defUnhideWhenUsed="0" w:defQFormat="0" w:count="376">
+  <w:latentStyles w:defLockedState="0" w:defUIPriority="99" w:defSemiHidden="0" w:defUnhideWhenUsed="0" w:defQFormat="0" w:count="375">
     <w:lsdException w:name="Normal" w:uiPriority="0" w:qFormat="1"/>
     <w:lsdException w:name="heading 1" w:uiPriority="9" w:qFormat="1"/>
     <w:lsdException w:name="heading 2" w:semiHidden="1" w:uiPriority="9" w:unhideWhenUsed="1" w:qFormat="1"/>
@@ -199,6 +200,7 @@
     <w:lsdException w:name="HTML Sample" w:semiHidden="1" w:unhideWhenUsed="1"/>
     <w:lsdException w:name="HTML Typewriter" w:semiHidden="1" w:unhideWhenUsed="1"/>
     <w:lsdException w:name="HTML Variable" w:semiHidden="1" w:unhideWhenUsed="1"/>
+    <w:lsdException w:name="Normal Table" w:semiHidden="1" w:unhideWhenUsed="1"/>
     <w:lsdException w:name="annotation subject" w:semiHidden="1" w:unhideWhenUsed="1"/>
     <w:lsdException w:name="No List" w:semiHidden="1" w:unhideWhenUsed="1"/>
     <w:lsdException w:name="Outline List 1" w:semiHidden="1" w:unhideWhenUsed="1"/>
@@ -241,8 +243,11 @@
     <w:lsdException w:name="Table Contemporary" w:semiHidden="1" w:unhideWhenUsed="1"/>
     <w:lsdException w:name="Table Elegant" w:semiHidden="1" w:unhideWhenUsed="1"/>
     <w:lsdException w:name="Table Professional" w:semiHidden="1" w:unhideWhenUsed="1"/>
+    <w:lsdException w:name="Table Subtle 1" w:semiHidden="1" w:unhideWhenUsed="1"/>
     <w:lsdException w:name="Table Subtle 2" w:semiHidden="1" w:unhideWhenUsed="1"/>
     <w:lsdException w:name="Table Web 1" w:semiHidden="1" w:unhideWhenUsed="1"/>
+    <w:lsdException w:name="Table Web 2" w:semiHidden="1" w:unhideWhenUsed="1"/>
+    <w:lsdException w:name="Table Web 3" w:semiHidden="1" w:unhideWhenUsed="1"/>
     <w:lsdException w:name="Balloon Text" w:semiHidden="1" w:unhideWhenUsed="1"/>
     <w:lsdException w:name="Table Grid" w:uiPriority="39"/>
     <w:lsdException w:name="Table Theme" w:semiHidden="1" w:unhideWhenUsed="1"/>
@@ -465,7 +470,6 @@
     <w:lsdException w:name="Smart Hyperlink" w:semiHidden="1" w:unhideWhenUsed="1"/>
     <w:lsdException w:name="Hashtag" w:semiHidden="1" w:unhideWhenUsed="1"/>
     <w:lsdException w:name="Unresolved Mention" w:semiHidden="1" w:unhideWhenUsed="1"/>
-    <w:lsdException w:name="Smart Link" w:semiHidden="1" w:unhideWhenUsed="1"/>
   </w:latentStyles>
   <w:style w:type="paragraph" w:default="1" w:styleId="Normal">
     <w:name w:val="Normal"/>

</xml_diff>